<commit_message>
Continue work in EDX UT Stats + USCD Python, and Udacity Data Analysis
</commit_message>
<xml_diff>
--- a/UCSD/PythonForDataScience/Week3/Week3.docx
+++ b/UCSD/PythonForDataScience/Week3/Week3.docx
@@ -119,13 +119,7 @@
         <w:pStyle w:val="ListBullet"/>
       </w:pPr>
       <w:r>
-        <w:t xml:space="preserve">Jupyter Notebooks allow us to </w:t>
-      </w:r>
-      <w:r>
-        <w:t xml:space="preserve">the DS </w:t>
-      </w:r>
-      <w:r>
-        <w:t>by combining notes, code, and graphics.</w:t>
+        <w:t>Jupyter Notebooks allow us to the DS by combining notes, code, and graphics.</w:t>
       </w:r>
     </w:p>
     <w:p>
@@ -323,25 +317,10 @@
         <w:rPr>
           <w:b/>
         </w:rPr>
-        <w:t>D</w:t>
-      </w:r>
-      <w:r>
-        <w:rPr>
-          <w:b/>
-        </w:rPr>
-        <w:t>ashboard</w:t>
-      </w:r>
-      <w:r>
-        <w:t xml:space="preserve"> </w:t>
-      </w:r>
-      <w:r>
-        <w:t>lists the contents of the folder</w:t>
-      </w:r>
-      <w:r>
-        <w:t xml:space="preserve"> </w:t>
-      </w:r>
-      <w:r>
-        <w:t>you launched Jupyter notebook from.</w:t>
+        <w:t>Dashboard</w:t>
+      </w:r>
+      <w:r>
+        <w:t xml:space="preserve"> lists the contents of the folder you launched Jupyter notebook from.</w:t>
       </w:r>
     </w:p>
     <w:p>
@@ -354,33 +333,15 @@
         <w:ind w:left="720"/>
       </w:pPr>
       <w:r>
-        <w:t>Can</w:t>
-      </w:r>
-      <w:r>
-        <w:t xml:space="preserve"> navigate around your file system</w:t>
-      </w:r>
-      <w:r>
-        <w:t xml:space="preserve"> </w:t>
-      </w:r>
-      <w:r>
-        <w:t>through this,</w:t>
-      </w:r>
-      <w:r>
-        <w:t xml:space="preserve"> </w:t>
-      </w:r>
-      <w:r>
-        <w:t>just like any other file explorer interface.</w:t>
-      </w:r>
-    </w:p>
-    <w:p>
-      <w:pPr>
-        <w:pStyle w:val="ListBullet"/>
-      </w:pPr>
-      <w:r>
-        <w:t xml:space="preserve">The file system is where </w:t>
-      </w:r>
-      <w:r>
-        <w:t xml:space="preserve">the </w:t>
+        <w:t>Can navigate around your file system through this, just like any other file explorer interface.</w:t>
+      </w:r>
+    </w:p>
+    <w:p>
+      <w:pPr>
+        <w:pStyle w:val="ListBullet"/>
+      </w:pPr>
+      <w:r>
+        <w:t xml:space="preserve">The file system is where the </w:t>
       </w:r>
       <w:r>
         <w:rPr>
@@ -389,13 +350,7 @@
         <w:t xml:space="preserve">Jupyter notebook server </w:t>
       </w:r>
       <w:r>
-        <w:t>is running (</w:t>
-      </w:r>
-      <w:r>
-        <w:t>c</w:t>
-      </w:r>
-      <w:r>
-        <w:t>ould even be on another machine)</w:t>
+        <w:t>is running (could even be on another machine)</w:t>
       </w:r>
     </w:p>
     <w:p>
@@ -419,28 +374,7 @@
         <w:t>application</w:t>
       </w:r>
       <w:r>
-        <w:t xml:space="preserve"> = </w:t>
-      </w:r>
-      <w:r>
-        <w:t>a web application</w:t>
-      </w:r>
-      <w:r>
-        <w:t xml:space="preserve"> </w:t>
-      </w:r>
-      <w:r>
-        <w:t>that creat</w:t>
-      </w:r>
-      <w:r>
-        <w:t xml:space="preserve">es the interface in the browser + </w:t>
-      </w:r>
-      <w:r>
-        <w:t xml:space="preserve">executes Python </w:t>
-      </w:r>
-      <w:r>
-        <w:t xml:space="preserve">+ </w:t>
-      </w:r>
-      <w:r>
-        <w:t>other languages' code.</w:t>
+        <w:t xml:space="preserve"> = a web application that creates the interface in the browser + executes Python + other languages' code.</w:t>
       </w:r>
     </w:p>
     <w:p>
@@ -458,25 +392,18 @@
         <w:t xml:space="preserve">notebook </w:t>
       </w:r>
       <w:r>
-        <w:t>file is a file format</w:t>
-      </w:r>
-      <w:r>
-        <w:t xml:space="preserve"> w/ </w:t>
-      </w:r>
+        <w:t xml:space="preserve">file is a file format w/ </w:t>
+      </w:r>
+      <w:proofErr w:type="spellStart"/>
       <w:r>
         <w:rPr>
           <w:b/>
         </w:rPr>
         <w:t>ipynb</w:t>
       </w:r>
-      <w:r>
-        <w:t xml:space="preserve"> extension that saves code, images,</w:t>
-      </w:r>
-      <w:r>
-        <w:t xml:space="preserve"> + text in a single, easy-to-share doc</w:t>
-      </w:r>
-      <w:r>
-        <w:t>.</w:t>
+      <w:proofErr w:type="spellEnd"/>
+      <w:r>
+        <w:t xml:space="preserve"> extension that saves code, images, + text in a single, easy-to-share doc.</w:t>
       </w:r>
     </w:p>
     <w:p>
@@ -660,8 +587,13 @@
         <w:t xml:space="preserve"> + </w:t>
       </w:r>
       <w:r>
-        <w:t>other text formatting languages like LaTeX</w:t>
-      </w:r>
+        <w:t xml:space="preserve">other text formatting languages like </w:t>
+      </w:r>
+      <w:proofErr w:type="spellStart"/>
+      <w:r>
+        <w:t>LaTeX</w:t>
+      </w:r>
+      <w:proofErr w:type="spellEnd"/>
     </w:p>
     <w:p>
       <w:pPr>
@@ -717,12 +649,14 @@
       <w:r>
         <w:t xml:space="preserve">create equations using </w:t>
       </w:r>
+      <w:proofErr w:type="spellStart"/>
       <w:r>
         <w:rPr>
           <w:b/>
         </w:rPr>
         <w:t>LaTeX</w:t>
       </w:r>
+      <w:proofErr w:type="spellEnd"/>
       <w:r>
         <w:t xml:space="preserve"> equations.</w:t>
       </w:r>
@@ -731,12 +665,14 @@
       <w:pPr>
         <w:pStyle w:val="ListBullet"/>
       </w:pPr>
+      <w:proofErr w:type="spellStart"/>
       <w:r>
         <w:rPr>
           <w:b/>
         </w:rPr>
         <w:t>LateX</w:t>
       </w:r>
+      <w:proofErr w:type="spellEnd"/>
       <w:r>
         <w:t xml:space="preserve"> is a document editing language</w:t>
       </w:r>
@@ -756,16 +692,26 @@
         <w:t xml:space="preserve"> </w:t>
       </w:r>
       <w:r>
-        <w:t>equations (integrals, powers, exponentials, etc).</w:t>
-      </w:r>
-    </w:p>
-    <w:p>
-      <w:pPr>
-        <w:pStyle w:val="ListBullet"/>
-      </w:pPr>
+        <w:t xml:space="preserve">equations (integrals, powers, exponentials, </w:t>
+      </w:r>
+      <w:proofErr w:type="spellStart"/>
+      <w:r>
+        <w:t>etc</w:t>
+      </w:r>
+      <w:proofErr w:type="spellEnd"/>
+      <w:r>
+        <w:t>).</w:t>
+      </w:r>
+    </w:p>
+    <w:p>
+      <w:pPr>
+        <w:pStyle w:val="ListBullet"/>
+      </w:pPr>
+      <w:proofErr w:type="spellStart"/>
       <w:r>
         <w:t>LateX</w:t>
       </w:r>
+      <w:proofErr w:type="spellEnd"/>
       <w:r>
         <w:t xml:space="preserve"> is great when</w:t>
       </w:r>
@@ -797,7 +743,15 @@
         <w:t>You can first wri</w:t>
       </w:r>
       <w:r>
-        <w:t>te an elegant equation in LateX + t</w:t>
+        <w:t xml:space="preserve">te an elegant equation in </w:t>
+      </w:r>
+      <w:proofErr w:type="spellStart"/>
+      <w:r>
+        <w:t>LateX</w:t>
+      </w:r>
+      <w:proofErr w:type="spellEnd"/>
+      <w:r>
+        <w:t xml:space="preserve"> + t</w:t>
       </w:r>
       <w:r>
         <w:t>hen implement that in a Python function</w:t>
@@ -826,72 +780,15 @@
         <w:pStyle w:val="ListBullet"/>
       </w:pPr>
       <w:r>
-        <w:t>Although Python itself provides ways</w:t>
-      </w:r>
-      <w:r>
-        <w:t xml:space="preserve"> </w:t>
-      </w:r>
-      <w:r>
-        <w:t>to use UNIX shell commands,</w:t>
-      </w:r>
-      <w:r>
-        <w:t xml:space="preserve"> </w:t>
-      </w:r>
-      <w:r>
-        <w:t>Jupyter Notebooks provides an easier</w:t>
-      </w:r>
-      <w:r>
-        <w:t xml:space="preserve"> + </w:t>
-      </w:r>
-      <w:r>
-        <w:t>more inter</w:t>
-      </w:r>
-      <w:r>
-        <w:t xml:space="preserve">active way to use UNIX commands via </w:t>
-      </w:r>
-      <w:r>
-        <w:t>an exclamation mark</w:t>
-      </w:r>
-      <w:r>
-        <w:t xml:space="preserve"> </w:t>
-      </w:r>
-      <w:r>
-        <w:t xml:space="preserve">before </w:t>
-      </w:r>
-      <w:r>
-        <w:t xml:space="preserve">commands </w:t>
-      </w:r>
-    </w:p>
-    <w:p>
-      <w:pPr>
-        <w:pStyle w:val="ListBullet"/>
-      </w:pPr>
-      <w:r>
-        <w:t>Jupyter will use your default shell</w:t>
-      </w:r>
-      <w:r>
-        <w:t xml:space="preserve"> </w:t>
-      </w:r>
-      <w:r>
-        <w:t>to execute these commands,</w:t>
-      </w:r>
-      <w:r>
-        <w:t xml:space="preserve"> </w:t>
-      </w:r>
-      <w:r>
-        <w:t>so any adjustments needed to execute these commands</w:t>
-      </w:r>
-      <w:r>
-        <w:t xml:space="preserve"> </w:t>
-      </w:r>
-      <w:r>
-        <w:t>should be based on the</w:t>
-      </w:r>
-      <w:r>
-        <w:t xml:space="preserve"> OS the</w:t>
-      </w:r>
-      <w:r>
-        <w:t xml:space="preserve"> Jupyter environment is set up on.</w:t>
+        <w:t xml:space="preserve">Although Python itself provides ways to use UNIX shell commands, Jupyter Notebooks provides an easier + more interactive way to use UNIX commands via an exclamation mark before commands </w:t>
+      </w:r>
+    </w:p>
+    <w:p>
+      <w:pPr>
+        <w:pStyle w:val="ListBullet"/>
+      </w:pPr>
+      <w:r>
+        <w:t>Jupyter will use your default shell to execute these commands, so any adjustments needed to execute these commands should be based on the OS the Jupyter environment is set up on.</w:t>
       </w:r>
     </w:p>
     <w:p>
@@ -910,9 +807,360 @@
           <w:ilvl w:val="0"/>
           <w:numId w:val="0"/>
         </w:numPr>
-      </w:pPr>
+        <w:jc w:val="center"/>
+        <w:rPr>
+          <w:b/>
+          <w:u w:val="single"/>
+        </w:rPr>
+      </w:pPr>
+      <w:r>
+        <w:rPr>
+          <w:b/>
+          <w:u w:val="single"/>
+        </w:rPr>
+        <w:t>Numpy</w:t>
+      </w:r>
+    </w:p>
+    <w:p>
+      <w:pPr>
+        <w:pStyle w:val="ListBullet"/>
+        <w:numPr>
+          <w:ilvl w:val="0"/>
+          <w:numId w:val="0"/>
+        </w:numPr>
+        <w:jc w:val="center"/>
+        <w:rPr>
+          <w:b/>
+          <w:u w:val="single"/>
+        </w:rPr>
+      </w:pPr>
+    </w:p>
+    <w:p>
+      <w:pPr>
+        <w:pStyle w:val="ListBullet"/>
+        <w:numPr>
+          <w:ilvl w:val="0"/>
+          <w:numId w:val="0"/>
+        </w:numPr>
+        <w:rPr>
+          <w:i/>
+          <w:u w:val="single"/>
+        </w:rPr>
+      </w:pPr>
+      <w:r>
+        <w:rPr>
+          <w:i/>
+          <w:u w:val="single"/>
+        </w:rPr>
+        <w:t>Why Numpy?</w:t>
+      </w:r>
+    </w:p>
+    <w:p>
+      <w:pPr>
+        <w:pStyle w:val="ListBullet"/>
+        <w:numPr>
+          <w:ilvl w:val="0"/>
+          <w:numId w:val="0"/>
+        </w:numPr>
+        <w:rPr>
+          <w:i/>
+          <w:u w:val="single"/>
+        </w:rPr>
+      </w:pPr>
+    </w:p>
+    <w:p>
+      <w:pPr>
+        <w:pStyle w:val="ListBullet"/>
+      </w:pPr>
+      <w:r>
+        <w:t xml:space="preserve">Offers # of key feature for scientific computing, most notably support for </w:t>
+      </w:r>
+      <w:r>
+        <w:rPr>
+          <w:b/>
+        </w:rPr>
+        <w:t>multi-dimensional arrays</w:t>
+      </w:r>
+      <w:r>
+        <w:t>, (useful for representing vectors + matrices), as well as a # of operations to perform on matrices</w:t>
+      </w:r>
+    </w:p>
+    <w:p>
+      <w:pPr>
+        <w:pStyle w:val="ListBullet"/>
+      </w:pPr>
+      <w:r>
+        <w:t>Operations</w:t>
+      </w:r>
+      <w:r>
+        <w:t xml:space="preserve"> include </w:t>
+      </w:r>
+      <w:r>
+        <w:t>linear</w:t>
+      </w:r>
+      <w:r>
+        <w:t xml:space="preserve"> </w:t>
+      </w:r>
+      <w:r>
+        <w:t>algebra</w:t>
+      </w:r>
+      <w:r>
+        <w:t xml:space="preserve"> (add, </w:t>
+      </w:r>
+      <w:r>
+        <w:t>subtract</w:t>
+      </w:r>
+      <w:r>
+        <w:t xml:space="preserve">, multiply matrices) + optimized </w:t>
+      </w:r>
+      <w:r>
+        <w:t>statistical</w:t>
+      </w:r>
+      <w:r>
+        <w:t xml:space="preserve"> </w:t>
+      </w:r>
+      <w:r>
+        <w:t>operations</w:t>
+      </w:r>
+    </w:p>
+    <w:p>
+      <w:pPr>
+        <w:pStyle w:val="ListBullet"/>
+      </w:pPr>
+      <w:r>
+        <w:t xml:space="preserve">Tricky to make dimensions in vectors + matrices </w:t>
+      </w:r>
+      <w:r>
+        <w:t>align</w:t>
+      </w:r>
+      <w:r>
+        <w:t xml:space="preserve"> properly, but Numpy takes a </w:t>
+      </w:r>
+      <w:r>
+        <w:t>lot</w:t>
+      </w:r>
+      <w:r>
+        <w:t xml:space="preserve"> the work out of this by </w:t>
+      </w:r>
+      <w:r>
+        <w:t>supporting</w:t>
+      </w:r>
+      <w:r>
+        <w:t xml:space="preserve"> </w:t>
+      </w:r>
+      <w:r>
+        <w:rPr>
+          <w:b/>
+        </w:rPr>
+        <w:t>broadcasting</w:t>
+      </w:r>
+      <w:r>
+        <w:rPr>
+          <w:b/>
+        </w:rPr>
+        <w:t xml:space="preserve"> </w:t>
+      </w:r>
+      <w:r>
+        <w:t>= makes this process easier + code easier to read</w:t>
+      </w:r>
+    </w:p>
+    <w:p>
+      <w:pPr>
+        <w:pStyle w:val="ListBullet"/>
+      </w:pPr>
+      <w:r>
+        <w:t>Numpy is also fast enough for production-level code, so we don’t need to optimize it further</w:t>
+      </w:r>
+    </w:p>
+    <w:p>
+      <w:pPr>
+        <w:pStyle w:val="ListBullet"/>
+        <w:tabs>
+          <w:tab w:val="clear" w:pos="360"/>
+          <w:tab w:val="num" w:pos="720"/>
+        </w:tabs>
+        <w:ind w:left="720"/>
+      </w:pPr>
+      <w:r>
+        <w:t>But if needed, can work w/ o[optimized compile code form libraries w/in Fortran, C, and C++</w:t>
+      </w:r>
+    </w:p>
+    <w:p>
+      <w:pPr>
+        <w:pStyle w:val="ListBullet"/>
+        <w:rPr>
+          <w:u w:val="single"/>
+        </w:rPr>
+      </w:pPr>
+      <w:r>
+        <w:rPr>
+          <w:u w:val="single"/>
+        </w:rPr>
+        <w:t xml:space="preserve">3 </w:t>
+      </w:r>
+      <w:r>
+        <w:rPr>
+          <w:u w:val="single"/>
+        </w:rPr>
+        <w:t>reasons</w:t>
+      </w:r>
+      <w:r>
+        <w:rPr>
+          <w:u w:val="single"/>
+        </w:rPr>
+        <w:t xml:space="preserve"> to do DS w/ Numpy in Python</w:t>
+      </w:r>
+    </w:p>
+    <w:p>
+      <w:pPr>
+        <w:pStyle w:val="ListBullet"/>
+        <w:tabs>
+          <w:tab w:val="clear" w:pos="360"/>
+          <w:tab w:val="num" w:pos="720"/>
+        </w:tabs>
+        <w:ind w:left="720"/>
+        <w:rPr>
+          <w:u w:val="single"/>
+        </w:rPr>
+      </w:pPr>
+      <w:r>
+        <w:t>Fast (10x faster than lists)</w:t>
+      </w:r>
+    </w:p>
+    <w:p>
+      <w:pPr>
+        <w:pStyle w:val="ListBullet"/>
+        <w:tabs>
+          <w:tab w:val="clear" w:pos="360"/>
+          <w:tab w:val="num" w:pos="1080"/>
+        </w:tabs>
+        <w:ind w:left="1080"/>
+        <w:rPr>
+          <w:u w:val="single"/>
+        </w:rPr>
+      </w:pPr>
+      <w:r>
+        <w:t>Numpy arrays are fixed in size to enable the speed (lists can change in size)  + fixed to 1 data type (lists can have multiple)</w:t>
+      </w:r>
+    </w:p>
+    <w:p>
+      <w:pPr>
+        <w:pStyle w:val="ListBullet"/>
+        <w:tabs>
+          <w:tab w:val="clear" w:pos="360"/>
+          <w:tab w:val="num" w:pos="1080"/>
+        </w:tabs>
+        <w:ind w:left="1080"/>
+        <w:rPr>
+          <w:u w:val="single"/>
+        </w:rPr>
+      </w:pPr>
+      <w:r>
+        <w:t xml:space="preserve">By restricting </w:t>
+      </w:r>
+      <w:r>
+        <w:t>Numpy</w:t>
+      </w:r>
+      <w:r>
+        <w:t xml:space="preserve"> arrays like this, they’re </w:t>
+      </w:r>
+      <w:r>
+        <w:t>much</w:t>
+      </w:r>
+      <w:r>
+        <w:t xml:space="preserve"> more space-</w:t>
+      </w:r>
+      <w:r>
+        <w:t>efficient</w:t>
+      </w:r>
+      <w:r>
+        <w:t xml:space="preserve"> + opens up a range of memory + computational optimizations</w:t>
+      </w:r>
+    </w:p>
+    <w:p>
+      <w:pPr>
+        <w:pStyle w:val="ListBullet"/>
+        <w:tabs>
+          <w:tab w:val="clear" w:pos="360"/>
+          <w:tab w:val="num" w:pos="720"/>
+        </w:tabs>
+        <w:ind w:left="720"/>
+        <w:rPr>
+          <w:u w:val="single"/>
+        </w:rPr>
+      </w:pPr>
+      <w:r>
+        <w:t>Functionality</w:t>
+      </w:r>
+    </w:p>
+    <w:p>
+      <w:pPr>
+        <w:pStyle w:val="ListBullet"/>
+        <w:tabs>
+          <w:tab w:val="clear" w:pos="360"/>
+          <w:tab w:val="num" w:pos="1080"/>
+        </w:tabs>
+        <w:ind w:left="1080"/>
+        <w:rPr>
+          <w:u w:val="single"/>
+        </w:rPr>
+      </w:pPr>
+      <w:r>
+        <w:t>Average a vector in a matric, multiply matrices, subset matric based on index or values</w:t>
+      </w:r>
+    </w:p>
+    <w:p>
+      <w:pPr>
+        <w:pStyle w:val="ListBullet"/>
+        <w:tabs>
+          <w:tab w:val="clear" w:pos="360"/>
+          <w:tab w:val="num" w:pos="1080"/>
+        </w:tabs>
+        <w:ind w:left="1080"/>
+        <w:rPr>
+          <w:u w:val="single"/>
+        </w:rPr>
+      </w:pPr>
+      <w:r>
+        <w:t>Even using many of these operations in Pandas</w:t>
+      </w:r>
+    </w:p>
+    <w:p>
+      <w:pPr>
+        <w:pStyle w:val="ListBullet"/>
+        <w:tabs>
+          <w:tab w:val="clear" w:pos="360"/>
+          <w:tab w:val="num" w:pos="720"/>
+        </w:tabs>
+        <w:ind w:left="720"/>
+        <w:rPr>
+          <w:u w:val="single"/>
+        </w:rPr>
+      </w:pPr>
+      <w:r>
+        <w:t>Many packages in Python rely on Numpy</w:t>
+      </w:r>
+    </w:p>
+    <w:p>
+      <w:pPr>
+        <w:pStyle w:val="ListBullet"/>
+        <w:tabs>
+          <w:tab w:val="clear" w:pos="360"/>
+          <w:tab w:val="num" w:pos="1080"/>
+        </w:tabs>
+        <w:ind w:left="1080"/>
+        <w:rPr>
+          <w:u w:val="single"/>
+        </w:rPr>
+      </w:pPr>
+      <w:r>
+        <w:t>Pandas is built</w:t>
+      </w:r>
       <w:bookmarkStart w:id="0" w:name="_GoBack"/>
       <w:bookmarkEnd w:id="0"/>
+      <w:r>
+        <w:t xml:space="preserve"> on Numpy w/ higher-level functionality</w:t>
+      </w:r>
     </w:p>
     <w:sectPr>
       <w:pgSz w:w="12240" w:h="15840"/>
@@ -1201,6 +1449,12 @@
     <w:abstractNumId w:val="1"/>
   </w:num>
   <w:num w:numId="10">
+    <w:abstractNumId w:val="0"/>
+  </w:num>
+  <w:num w:numId="11">
+    <w:abstractNumId w:val="0"/>
+  </w:num>
+  <w:num w:numId="12">
     <w:abstractNumId w:val="0"/>
   </w:num>
 </w:numbering>
@@ -1920,7 +2174,7 @@
 </file>
 
 <file path=customXml/itemProps1.xml><?xml version="1.0" encoding="utf-8"?>
-<ds:datastoreItem xmlns:ds="http://schemas.openxmlformats.org/officeDocument/2006/customXml" ds:itemID="{85908626-66B3-45D2-BFAF-2B0275AE6D14}">
+<ds:datastoreItem xmlns:ds="http://schemas.openxmlformats.org/officeDocument/2006/customXml" ds:itemID="{4D97346F-5AE2-42CA-BFFB-4E266A30FA37}">
   <ds:schemaRefs>
     <ds:schemaRef ds:uri="http://schemas.openxmlformats.org/officeDocument/2006/bibliography"/>
   </ds:schemaRefs>

</xml_diff>